<commit_message>
New translations v2_content_video_scripts_pt2.docx (Zulu)
</commit_message>
<xml_diff>
--- a/translations/parent_text_v2/zu/zu_v2_content_video_scripts_pt2.docx
+++ b/translations/parent_text_v2/zu/zu_v2_content_video_scripts_pt2.docx
@@ -152,7 +152,7 @@
             <w:bookmarkStart w:colFirst="0" w:colLast="0" w:name="_h804ekg95scc" w:id="1"/>
             <w:bookmarkEnd w:id="1"/>
             <w:r>
-              <w:t xml:space="preserve">Hello again! Ukuba umzali kungaba yingcindezi, futhi iskhathi sokuthi uzinakekele nawe!</w:t>
+              <w:t xml:space="preserve">Sawubona futhi! Ukuba umzali kungaba yingcindezi, futhi iskhathi sokuthi uzinakekele nawe!</w:t>
             </w:r>
           </w:p>
           <w:p>
@@ -178,7 +178,7 @@
             <w:bookmarkStart w:colFirst="0" w:colLast="0" w:name="_y47aos3xeacg" w:id="3"/>
             <w:bookmarkEnd w:id="3"/>
             <w:r>
-              <w:t xml:space="preserve">Here is a simple stretching and movement activity that may help you with stress.</w:t>
+              <w:t xml:space="preserve">Nansi ndlela yokuzilula nokunyakaza engakusiza ngengcindezi onayo.</w:t>
             </w:r>
           </w:p>
         </w:tc>
@@ -251,7 +251,7 @@
             <w:bookmarkStart w:colFirst="0" w:colLast="0" w:name="_qjlqh9tneopz" w:id="4"/>
             <w:bookmarkEnd w:id="4"/>
             <w:r>
-              <w:t xml:space="preserve">Stand up and stretch your arms up to the sky.</w:t>
+              <w:t xml:space="preserve">Sukuma ulule zandla zakho ziyephezulu.</w:t>
             </w:r>
           </w:p>
           <w:p>
@@ -311,7 +311,7 @@
             <w:bookmarkStart w:colFirst="0" w:colLast="0" w:name="_4k68bdptgygc" w:id="8"/>
             <w:bookmarkEnd w:id="8"/>
             <w:r>
-              <w:t xml:space="preserve">Stretch to both sides.</w:t>
+              <w:t xml:space="preserve">Zilule nhlangothi zombili.</w:t>
             </w:r>
           </w:p>
           <w:p>
@@ -341,7 +341,7 @@
             <w:bookmarkStart w:colFirst="0" w:colLast="0" w:name="_dgcd94j6xmk1" w:id="10"/>
             <w:bookmarkEnd w:id="10"/>
             <w:r>
-              <w:t xml:space="preserve">Stretch to the front and to the back.</w:t>
+              <w:t xml:space="preserve">Zilulele ngaphimbili nange muva.</w:t>
             </w:r>
           </w:p>
         </w:tc>

</xml_diff>